<commit_message>
Updated docs/Auction System Requirements
</commit_message>
<xml_diff>
--- a/docs/Auction System Requirements.docx
+++ b/docs/Auction System Requirements.docx
@@ -33,6 +33,9 @@
       <w:r>
         <w:t>User: Admin</w:t>
       </w:r>
+      <w:r>
+        <w:t xml:space="preserve"> can</w:t>
+      </w:r>
     </w:p>
     <w:p>
       <w:pPr>
@@ -141,6 +144,9 @@
       <w:r>
         <w:t>User: Bidder</w:t>
       </w:r>
+      <w:r>
+        <w:t xml:space="preserve"> can</w:t>
+      </w:r>
     </w:p>
     <w:p>
       <w:pPr>
@@ -219,6 +225,9 @@
         </w:numPr>
       </w:pPr>
       <w:r>
+        <w:t xml:space="preserve">Site can </w:t>
+      </w:r>
+      <w:r>
         <w:t>300 concurrent users</w:t>
       </w:r>
     </w:p>
@@ -231,7 +240,21 @@
         </w:numPr>
       </w:pPr>
       <w:r>
-        <w:t>Align project with Material Design specification</w:t>
+        <w:t>Site should be a</w:t>
+      </w:r>
+      <w:r>
+        <w:t>lign</w:t>
+      </w:r>
+      <w:r>
+        <w:t>ed</w:t>
+      </w:r>
+      <w:r>
+        <w:t xml:space="preserve"> </w:t>
+      </w:r>
+      <w:bookmarkStart w:id="0" w:name="_GoBack"/>
+      <w:bookmarkEnd w:id="0"/>
+      <w:r>
+        <w:t>with Material Design specification</w:t>
       </w:r>
     </w:p>
     <w:p>
@@ -290,8 +313,6 @@
       <w:r>
         <w:t>’</w:t>
       </w:r>
-      <w:bookmarkStart w:id="0" w:name="_GoBack"/>
-      <w:bookmarkEnd w:id="0"/>
       <w:r>
         <w:t xml:space="preserve"> bid items</w:t>
       </w:r>
@@ -730,6 +751,7 @@
     <w:lsdException w:name="HTML Sample" w:semiHidden="1" w:unhideWhenUsed="1"/>
     <w:lsdException w:name="HTML Typewriter" w:semiHidden="1" w:unhideWhenUsed="1"/>
     <w:lsdException w:name="HTML Variable" w:semiHidden="1" w:unhideWhenUsed="1"/>
+    <w:lsdException w:name="Normal Table" w:semiHidden="1" w:unhideWhenUsed="1"/>
     <w:lsdException w:name="annotation subject" w:semiHidden="1" w:unhideWhenUsed="1"/>
     <w:lsdException w:name="No List" w:semiHidden="1" w:unhideWhenUsed="1"/>
     <w:lsdException w:name="Outline List 1" w:semiHidden="1" w:unhideWhenUsed="1"/>
@@ -775,9 +797,11 @@
     <w:lsdException w:name="Table Subtle 1" w:semiHidden="1" w:unhideWhenUsed="1"/>
     <w:lsdException w:name="Table Subtle 2" w:semiHidden="1" w:unhideWhenUsed="1"/>
     <w:lsdException w:name="Table Web 1" w:semiHidden="1" w:unhideWhenUsed="1"/>
+    <w:lsdException w:name="Table Web 2" w:semiHidden="1" w:unhideWhenUsed="1"/>
     <w:lsdException w:name="Table Web 3" w:semiHidden="1" w:unhideWhenUsed="1"/>
     <w:lsdException w:name="Balloon Text" w:semiHidden="1" w:unhideWhenUsed="1"/>
     <w:lsdException w:name="Table Grid" w:uiPriority="39"/>
+    <w:lsdException w:name="Table Theme" w:semiHidden="1" w:unhideWhenUsed="1"/>
     <w:lsdException w:name="Placeholder Text" w:semiHidden="1"/>
     <w:lsdException w:name="No Spacing" w:uiPriority="1" w:qFormat="1"/>
     <w:lsdException w:name="Light Shading" w:uiPriority="60"/>
@@ -1409,6 +1433,15 @@
 </file>
 
 <file path=customXml/item1.xml><?xml version="1.0" encoding="utf-8"?>
+<?mso-contentType ?>
+<FormTemplates xmlns="http://schemas.microsoft.com/sharepoint/v3/contenttype/forms">
+  <Display>DocumentLibraryForm</Display>
+  <Edit>DocumentLibraryForm</Edit>
+  <New>DocumentLibraryForm</New>
+</FormTemplates>
+</file>
+
+<file path=customXml/item2.xml><?xml version="1.0" encoding="utf-8"?>
 <ct:contentTypeSchema xmlns:ct="http://schemas.microsoft.com/office/2006/metadata/contentType" xmlns:ma="http://schemas.microsoft.com/office/2006/metadata/properties/metaAttributes" ct:_="" ma:_="" ma:contentTypeName="Document" ma:contentTypeID="0x0101000B9DDA38D559544B87A61CAE0C5993E8" ma:contentTypeVersion="9" ma:contentTypeDescription="Create a new document." ma:contentTypeScope="" ma:versionID="07e3512386445211a5d769f306bdb65e">
   <xsd:schema xmlns:xsd="http://www.w3.org/2001/XMLSchema" xmlns:xs="http://www.w3.org/2001/XMLSchema" xmlns:p="http://schemas.microsoft.com/office/2006/metadata/properties" xmlns:ns3="2e5028d5-027c-4cb4-943a-bf603f908250" targetNamespace="http://schemas.microsoft.com/office/2006/metadata/properties" ma:root="true" ma:fieldsID="7df5ddac75cb3ff641ae7a35e5972ec6" ns3:_="">
     <xsd:import namespace="2e5028d5-027c-4cb4-943a-bf603f908250"/>
@@ -1586,15 +1619,6 @@
 </ct:contentTypeSchema>
 </file>
 
-<file path=customXml/item2.xml><?xml version="1.0" encoding="utf-8"?>
-<?mso-contentType ?>
-<FormTemplates xmlns="http://schemas.microsoft.com/sharepoint/v3/contenttype/forms">
-  <Display>DocumentLibraryForm</Display>
-  <Edit>DocumentLibraryForm</Edit>
-  <New>DocumentLibraryForm</New>
-</FormTemplates>
-</file>
-
 <file path=customXml/item3.xml><?xml version="1.0" encoding="utf-8"?>
 <p:properties xmlns:p="http://schemas.microsoft.com/office/2006/metadata/properties" xmlns:xsi="http://www.w3.org/2001/XMLSchema-instance" xmlns:pc="http://schemas.microsoft.com/office/infopath/2007/PartnerControls">
   <documentManagement/>
@@ -1602,6 +1626,14 @@
 </file>
 
 <file path=customXml/itemProps1.xml><?xml version="1.0" encoding="utf-8"?>
+<ds:datastoreItem xmlns:ds="http://schemas.openxmlformats.org/officeDocument/2006/customXml" ds:itemID="{BEFFA687-7922-419C-9D27-8733ADC100B7}">
+  <ds:schemaRefs>
+    <ds:schemaRef ds:uri="http://schemas.microsoft.com/sharepoint/v3/contenttype/forms"/>
+  </ds:schemaRefs>
+</ds:datastoreItem>
+</file>
+
+<file path=customXml/itemProps2.xml><?xml version="1.0" encoding="utf-8"?>
 <ds:datastoreItem xmlns:ds="http://schemas.openxmlformats.org/officeDocument/2006/customXml" ds:itemID="{96E12B06-2DC3-46EF-A12F-07710439ABC4}">
   <ds:schemaRefs>
     <ds:schemaRef ds:uri="http://schemas.microsoft.com/office/2006/metadata/contentType"/>
@@ -1619,14 +1651,6 @@
 </ds:datastoreItem>
 </file>
 
-<file path=customXml/itemProps2.xml><?xml version="1.0" encoding="utf-8"?>
-<ds:datastoreItem xmlns:ds="http://schemas.openxmlformats.org/officeDocument/2006/customXml" ds:itemID="{BEFFA687-7922-419C-9D27-8733ADC100B7}">
-  <ds:schemaRefs>
-    <ds:schemaRef ds:uri="http://schemas.microsoft.com/sharepoint/v3/contenttype/forms"/>
-  </ds:schemaRefs>
-</ds:datastoreItem>
-</file>
-
 <file path=customXml/itemProps3.xml><?xml version="1.0" encoding="utf-8"?>
 <ds:datastoreItem xmlns:ds="http://schemas.openxmlformats.org/officeDocument/2006/customXml" ds:itemID="{CEBB485A-943D-4F3A-8A01-8F80D3AC41D3}">
   <ds:schemaRefs>

</xml_diff>